<commit_message>
threejs Technologie und Spieletest-Erkenntnisse von Seiten der betagten Personen
</commit_message>
<xml_diff>
--- a/transkription-spieletest-betagte-personen.docx
+++ b/transkription-spieletest-betagte-personen.docx
@@ -469,13 +469,7 @@
         <w:rPr>
           <w:color w:val="7030A0"/>
         </w:rPr>
-        <w:t xml:space="preserve"> fürs Enkelkind. Jetzt haben wir alles. </w:t>
-      </w:r>
-      <w:r>
-        <w:rPr>
-          <w:color w:val="7030A0"/>
-        </w:rPr>
-        <w:t>Einkaufsliste.</w:t>
+        <w:t xml:space="preserve"> fürs Enkelkind. Jetzt haben wir alles. Einkaufsliste.</w:t>
       </w:r>
     </w:p>
     <w:p>
@@ -2698,7 +2692,23 @@
           <w:sz w:val="24"/>
           <w:szCs w:val="24"/>
         </w:rPr>
-        <w:t xml:space="preserve"> in den Boden hauen, aber es ist an für sich schon noch nicht so weit.</w:t>
+        <w:t xml:space="preserve"> in den Boden hauen, aber es ist an</w:t>
+      </w:r>
+      <w:r>
+        <w:rPr>
+          <w:color w:val="7030A0"/>
+          <w:sz w:val="24"/>
+          <w:szCs w:val="24"/>
+        </w:rPr>
+        <w:t xml:space="preserve"> und</w:t>
+      </w:r>
+      <w:r>
+        <w:rPr>
+          <w:color w:val="7030A0"/>
+          <w:sz w:val="24"/>
+          <w:szCs w:val="24"/>
+        </w:rPr>
+        <w:t xml:space="preserve"> für sich schon noch nicht so weit.</w:t>
       </w:r>
     </w:p>
     <w:p>
@@ -3650,36 +3660,50 @@
     <w:p>
       <w:pPr>
         <w:rPr>
-          <w:color w:val="7030A0"/>
-          <w:sz w:val="24"/>
-          <w:szCs w:val="24"/>
-        </w:rPr>
-      </w:pPr>
-      <w:r>
-        <w:rPr>
-          <w:color w:val="7030A0"/>
-          <w:sz w:val="24"/>
-          <w:szCs w:val="24"/>
-        </w:rPr>
-        <w:t xml:space="preserve">Also das der </w:t>
-      </w:r>
-      <w:proofErr w:type="gramStart"/>
-      <w:r>
-        <w:rPr>
-          <w:color w:val="7030A0"/>
-          <w:sz w:val="24"/>
-          <w:szCs w:val="24"/>
-        </w:rPr>
-        <w:t>Hintergrund eigentlich</w:t>
-      </w:r>
-      <w:proofErr w:type="gramEnd"/>
-      <w:r>
-        <w:rPr>
-          <w:color w:val="7030A0"/>
-          <w:sz w:val="24"/>
-          <w:szCs w:val="24"/>
-        </w:rPr>
-        <w:t xml:space="preserve"> völlig etwas anders ist?</w:t>
+          <w:color w:val="00B050"/>
+          <w:sz w:val="24"/>
+          <w:szCs w:val="24"/>
+        </w:rPr>
+      </w:pPr>
+      <w:r>
+        <w:rPr>
+          <w:color w:val="00B050"/>
+          <w:sz w:val="24"/>
+          <w:szCs w:val="24"/>
+        </w:rPr>
+        <w:t>Also</w:t>
+      </w:r>
+      <w:r>
+        <w:rPr>
+          <w:color w:val="00B050"/>
+          <w:sz w:val="24"/>
+          <w:szCs w:val="24"/>
+        </w:rPr>
+        <w:t xml:space="preserve">, </w:t>
+      </w:r>
+      <w:r>
+        <w:rPr>
+          <w:color w:val="00B050"/>
+          <w:sz w:val="24"/>
+          <w:szCs w:val="24"/>
+        </w:rPr>
+        <w:t>das</w:t>
+      </w:r>
+      <w:r>
+        <w:rPr>
+          <w:color w:val="00B050"/>
+          <w:sz w:val="24"/>
+          <w:szCs w:val="24"/>
+        </w:rPr>
+        <w:t>s</w:t>
+      </w:r>
+      <w:r>
+        <w:rPr>
+          <w:color w:val="00B050"/>
+          <w:sz w:val="24"/>
+          <w:szCs w:val="24"/>
+        </w:rPr>
+        <w:t xml:space="preserve"> der Hintergrund eigentlich völlig etwas anders ist?</w:t>
       </w:r>
     </w:p>
     <w:p>

</xml_diff>